<commit_message>
Edit files in the 'prepare-publication-tables' directory.
</commit_message>
<xml_diff>
--- a/prepare-publication-tables/summary_statistics_tables.docx
+++ b/prepare-publication-tables/summary_statistics_tables.docx
@@ -1,6 +1,6 @@
 
 <file path=word/document.xml><?xml version="1.0" encoding="utf-8"?>
-<w:document xmlns:wpc="http://schemas.microsoft.com/office/word/2010/wordprocessingCanvas" xmlns:cx="http://schemas.microsoft.com/office/drawing/2014/chartex" xmlns:cx1="http://schemas.microsoft.com/office/drawing/2015/9/8/chartex" xmlns:mc="http://schemas.openxmlformats.org/markup-compatibility/2006" xmlns:o="urn:schemas-microsoft-com:office:office" xmlns:r="http://schemas.openxmlformats.org/officeDocument/2006/relationships" xmlns:m="http://schemas.openxmlformats.org/officeDocument/2006/math" xmlns:v="urn:schemas-microsoft-com:vml" xmlns:wp14="http://schemas.microsoft.com/office/word/2010/wordprocessingDrawing" xmlns:wp="http://schemas.openxmlformats.org/drawingml/2006/wordprocessingDrawing" xmlns:w10="urn:schemas-microsoft-com:office:word" xmlns:w="http://schemas.openxmlformats.org/wordprocessingml/2006/main" xmlns:w14="http://schemas.microsoft.com/office/word/2010/wordml" xmlns:w15="http://schemas.microsoft.com/office/word/2012/wordml" xmlns:w16se="http://schemas.microsoft.com/office/word/2015/wordml/symex" xmlns:wpg="http://schemas.microsoft.com/office/word/2010/wordprocessingGroup" xmlns:wpi="http://schemas.microsoft.com/office/word/2010/wordprocessingInk" xmlns:wne="http://schemas.microsoft.com/office/word/2006/wordml" xmlns:wps="http://schemas.microsoft.com/office/word/2010/wordprocessingShape" mc:Ignorable="w14 w15 w16se wp14">
+<w:document xmlns:wpc="http://schemas.microsoft.com/office/word/2010/wordprocessingCanvas" xmlns:cx="http://schemas.microsoft.com/office/drawing/2014/chartex" xmlns:cx1="http://schemas.microsoft.com/office/drawing/2015/9/8/chartex" xmlns:cx2="http://schemas.microsoft.com/office/drawing/2015/10/21/chartex" xmlns:cx3="http://schemas.microsoft.com/office/drawing/2016/5/9/chartex" xmlns:cx4="http://schemas.microsoft.com/office/drawing/2016/5/10/chartex" xmlns:cx5="http://schemas.microsoft.com/office/drawing/2016/5/11/chartex" xmlns:cx6="http://schemas.microsoft.com/office/drawing/2016/5/12/chartex" xmlns:cx7="http://schemas.microsoft.com/office/drawing/2016/5/13/chartex" xmlns:cx8="http://schemas.microsoft.com/office/drawing/2016/5/14/chartex" xmlns:mc="http://schemas.openxmlformats.org/markup-compatibility/2006" xmlns:aink="http://schemas.microsoft.com/office/drawing/2016/ink" xmlns:am3d="http://schemas.microsoft.com/office/drawing/2017/model3d" xmlns:o="urn:schemas-microsoft-com:office:office" xmlns:r="http://schemas.openxmlformats.org/officeDocument/2006/relationships" xmlns:m="http://schemas.openxmlformats.org/officeDocument/2006/math" xmlns:v="urn:schemas-microsoft-com:vml" xmlns:wp14="http://schemas.microsoft.com/office/word/2010/wordprocessingDrawing" xmlns:wp="http://schemas.openxmlformats.org/drawingml/2006/wordprocessingDrawing" xmlns:w10="urn:schemas-microsoft-com:office:word" xmlns:w="http://schemas.openxmlformats.org/wordprocessingml/2006/main" xmlns:w14="http://schemas.microsoft.com/office/word/2010/wordml" xmlns:w15="http://schemas.microsoft.com/office/word/2012/wordml" xmlns:w16cex="http://schemas.microsoft.com/office/word/2018/wordml/cex" xmlns:w16cid="http://schemas.microsoft.com/office/word/2016/wordml/cid" xmlns:w16="http://schemas.microsoft.com/office/word/2018/wordml" xmlns:w16sdtdh="http://schemas.microsoft.com/office/word/2020/wordml/sdtdatahash" xmlns:w16se="http://schemas.microsoft.com/office/word/2015/wordml/symex" xmlns:wpg="http://schemas.microsoft.com/office/word/2010/wordprocessingGroup" xmlns:wpi="http://schemas.microsoft.com/office/word/2010/wordprocessingInk" xmlns:wne="http://schemas.microsoft.com/office/word/2006/wordml" xmlns:wps="http://schemas.microsoft.com/office/word/2010/wordprocessingShape" mc:Ignorable="w14 w15 w16se w16cid w16 w16cex w16sdtdh wp14">
   <w:body>
     <w:p>
       <w:pPr>
@@ -17,8 +17,6 @@
         </w:rPr>
         <w:t>Table XX</w:t>
       </w:r>
-      <w:bookmarkStart w:id="0" w:name="_GoBack"/>
-      <w:bookmarkEnd w:id="0"/>
       <w:r>
         <w:rPr>
           <w:sz w:val="24"/>
@@ -5515,7 +5513,7 @@
           <w:sz w:val="24"/>
           <w:szCs w:val="24"/>
         </w:rPr>
-        <w:t>restricted to only those participants who reported (within the sam</w:t>
+        <w:t>restricted to only those participants who</w:t>
       </w:r>
       <w:r>
         <w:rPr>
@@ -5523,7 +5521,39 @@
           <w:sz w:val="24"/>
           <w:szCs w:val="24"/>
         </w:rPr>
-        <w:t>e survey) to have no drinking within</w:t>
+        <w:t xml:space="preserve"> did not</w:t>
+      </w:r>
+      <w:r>
+        <w:rPr>
+          <w:color w:val="000000"/>
+          <w:sz w:val="24"/>
+          <w:szCs w:val="24"/>
+        </w:rPr>
+        <w:t xml:space="preserve"> report (within the sam</w:t>
+      </w:r>
+      <w:r>
+        <w:rPr>
+          <w:color w:val="000000"/>
+          <w:sz w:val="24"/>
+          <w:szCs w:val="24"/>
+        </w:rPr>
+        <w:t xml:space="preserve">e survey) to have </w:t>
+      </w:r>
+      <w:r>
+        <w:rPr>
+          <w:color w:val="000000"/>
+          <w:sz w:val="24"/>
+          <w:szCs w:val="24"/>
+        </w:rPr>
+        <w:t>any</w:t>
+      </w:r>
+      <w:r>
+        <w:rPr>
+          <w:color w:val="000000"/>
+          <w:sz w:val="24"/>
+          <w:szCs w:val="24"/>
+        </w:rPr>
+        <w:t xml:space="preserve"> drinking within</w:t>
       </w:r>
       <w:r>
         <w:rPr>
@@ -5562,122 +5592,8 @@
 </w:document>
 </file>
 
-<file path=word/commentsExtensible.xml><?xml version="1.0" encoding="utf-8"?>
-<w16cex:commentsExtensible xmlns:wpc="http://schemas.microsoft.com/office/word/2010/wordprocessingCanvas" xmlns:cx="http://schemas.microsoft.com/office/drawing/2014/chartex" xmlns:cx1="http://schemas.microsoft.com/office/drawing/2015/9/8/chartex" xmlns:cx2="http://schemas.microsoft.com/office/drawing/2015/10/21/chartex" xmlns:cx3="http://schemas.microsoft.com/office/drawing/2016/5/9/chartex" xmlns:cx4="http://schemas.microsoft.com/office/drawing/2016/5/10/chartex" xmlns:cx5="http://schemas.microsoft.com/office/drawing/2016/5/11/chartex" xmlns:cx6="http://schemas.microsoft.com/office/drawing/2016/5/12/chartex" xmlns:cx7="http://schemas.microsoft.com/office/drawing/2016/5/13/chartex" xmlns:cx8="http://schemas.microsoft.com/office/drawing/2016/5/14/chartex" xmlns:mc="http://schemas.openxmlformats.org/markup-compatibility/2006" xmlns:aink="http://schemas.microsoft.com/office/drawing/2016/ink" xmlns:am3d="http://schemas.microsoft.com/office/drawing/2017/model3d" xmlns:o="urn:schemas-microsoft-com:office:office" xmlns:r="http://schemas.openxmlformats.org/officeDocument/2006/relationships" xmlns:m="http://schemas.openxmlformats.org/officeDocument/2006/math" xmlns:v="urn:schemas-microsoft-com:vml" xmlns:wp14="http://schemas.microsoft.com/office/word/2010/wordprocessingDrawing" xmlns:wp="http://schemas.openxmlformats.org/drawingml/2006/wordprocessingDrawing" xmlns:w10="urn:schemas-microsoft-com:office:word" xmlns:w="http://schemas.openxmlformats.org/wordprocessingml/2006/main" xmlns:w14="http://schemas.microsoft.com/office/word/2010/wordml" xmlns:w15="http://schemas.microsoft.com/office/word/2012/wordml" xmlns:w16cex="http://schemas.microsoft.com/office/word/2018/wordml/cex" xmlns:w16cid="http://schemas.microsoft.com/office/word/2016/wordml/cid" xmlns:w16="http://schemas.microsoft.com/office/word/2018/wordml" xmlns:w16sdtdh="http://schemas.microsoft.com/office/word/2020/wordml/sdtdatahash" xmlns:w16se="http://schemas.microsoft.com/office/word/2015/wordml/symex" xmlns:wpg="http://schemas.microsoft.com/office/word/2010/wordprocessingGroup" xmlns:wpi="http://schemas.microsoft.com/office/word/2010/wordprocessingInk" xmlns:wne="http://schemas.microsoft.com/office/word/2006/wordml" xmlns:wps="http://schemas.microsoft.com/office/word/2010/wordprocessingShape" mc:Ignorable="w14 w15 w16se w16cid w16 w16cex w16sdtdh wp14">
-  <w16cex:commentExtensible w16cex:durableId="2551DF3A" w16cex:dateUtc="2021-12-01T16:47:00Z"/>
-  <w16cex:commentExtensible w16cex:durableId="259AE46C" w16cex:dateUtc="2022-01-24T18:30:00Z"/>
-  <w16cex:commentExtensible w16cex:durableId="25AE264D" w16cex:dateUtc="2022-02-09T16:38:00Z"/>
-  <w16cex:commentExtensible w16cex:durableId="2538B92E" w16cex:dateUtc="2021-11-12T14:58:00Z"/>
-  <w16cex:commentExtensible w16cex:durableId="259AE46E" w16cex:dateUtc="2022-01-24T18:16:00Z"/>
-  <w16cex:commentExtensible w16cex:durableId="25AE26B5" w16cex:dateUtc="2022-02-09T16:40:00Z"/>
-  <w16cex:commentExtensible w16cex:durableId="2551C680" w16cex:dateUtc="2021-12-01T15:01:00Z"/>
-  <w16cex:commentExtensible w16cex:durableId="25AE2889" w16cex:dateUtc="2022-02-09T16:48:00Z"/>
-  <w16cex:commentExtensible w16cex:durableId="259AE470" w16cex:dateUtc="2022-01-24T18:05:00Z"/>
-  <w16cex:commentExtensible w16cex:durableId="259AE471" w16cex:dateUtc="2022-01-24T20:49:00Z"/>
-  <w16cex:commentExtensible w16cex:durableId="25AE28B9" w16cex:dateUtc="2022-02-09T16:49:00Z"/>
-  <w16cex:commentExtensible w16cex:durableId="259AE472" w16cex:dateUtc="2022-01-24T20:49:00Z"/>
-  <w16cex:commentExtensible w16cex:durableId="259AE473" w16cex:dateUtc="2022-01-24T20:10:00Z"/>
-  <w16cex:commentExtensible w16cex:durableId="259AE474" w16cex:dateUtc="2022-01-24T19:06:00Z"/>
-  <w16cex:commentExtensible w16cex:durableId="259AE475" w16cex:dateUtc="2022-01-24T20:42:00Z"/>
-  <w16cex:commentExtensible w16cex:durableId="25AE2A06" w16cex:dateUtc="2022-02-09T16:54:00Z"/>
-  <w16cex:commentExtensible w16cex:durableId="25AE4160" w16cex:dateUtc="2022-02-09T18:34:00Z"/>
-  <w16cex:commentExtensible w16cex:durableId="25AE41D4" w16cex:dateUtc="2022-02-09T18:36:00Z"/>
-  <w16cex:commentExtensible w16cex:durableId="25AE425D" w16cex:dateUtc="2022-02-09T18:38:00Z"/>
-  <w16cex:commentExtensible w16cex:durableId="259AE478" w16cex:dateUtc="2022-01-25T01:14:00Z"/>
-  <w16cex:commentExtensible w16cex:durableId="253FAAC8" w16cex:dateUtc="2021-11-17T21:22:00Z"/>
-  <w16cex:commentExtensible w16cex:durableId="25AE445B" w16cex:dateUtc="2022-02-09T18:47:00Z"/>
-  <w16cex:commentExtensible w16cex:durableId="259AE47A" w16cex:dateUtc="2022-01-25T17:59:00Z"/>
-  <w16cex:commentExtensible w16cex:durableId="253FB12B" w16cex:dateUtc="2021-11-17T21:49:00Z"/>
-  <w16cex:commentExtensible w16cex:durableId="259AE47C" w16cex:dateUtc="2022-01-24T19:54:00Z"/>
-  <w16cex:commentExtensible w16cex:durableId="259AE496" w16cex:dateUtc="2022-01-26T02:05:00Z"/>
-  <w16cex:commentExtensible w16cex:durableId="253FB219" w16cex:dateUtc="2021-11-17T21:53:00Z"/>
-  <w16cex:commentExtensible w16cex:durableId="253FBAA9" w16cex:dateUtc="2021-11-17T22:30:00Z"/>
-  <w16cex:commentExtensible w16cex:durableId="259AE480" w16cex:dateUtc="2022-01-25T00:53:00Z"/>
-  <w16cex:commentExtensible w16cex:durableId="259AE481" w16cex:dateUtc="2022-01-25T18:48:00Z"/>
-  <w16cex:commentExtensible w16cex:durableId="259AE482" w16cex:dateUtc="2022-01-25T00:39:00Z"/>
-  <w16cex:commentExtensible w16cex:durableId="259AE483" w16cex:dateUtc="2022-01-25T18:47:00Z"/>
-  <w16cex:commentExtensible w16cex:durableId="259AE484" w16cex:dateUtc="2022-01-25T18:48:00Z"/>
-  <w16cex:commentExtensible w16cex:durableId="259AE485" w16cex:dateUtc="2022-01-25T18:39:00Z"/>
-  <w16cex:commentExtensible w16cex:durableId="25AE5135" w16cex:dateUtc="2022-02-09T19:41:00Z"/>
-  <w16cex:commentExtensible w16cex:durableId="25AE518E" w16cex:dateUtc="2022-02-09T19:43:00Z"/>
-  <w16cex:commentExtensible w16cex:durableId="2541F6BD" w16cex:dateUtc="2021-11-19T15:11:00Z"/>
-  <w16cex:commentExtensible w16cex:durableId="2541E8EE" w16cex:dateUtc="2021-11-19T14:12:00Z"/>
-  <w16cex:commentExtensible w16cex:durableId="2541F76C" w16cex:dateUtc="2021-11-19T15:14:00Z"/>
-  <w16cex:commentExtensible w16cex:durableId="2541F784" w16cex:dateUtc="2021-11-19T15:14:00Z"/>
-  <w16cex:commentExtensible w16cex:durableId="2541EC9C" w16cex:dateUtc="2021-11-19T14:27:00Z"/>
-  <w16cex:commentExtensible w16cex:durableId="2541EDCC" w16cex:dateUtc="2021-11-19T14:33:00Z"/>
-  <w16cex:commentExtensible w16cex:durableId="2545DFB9" w16cex:dateUtc="2021-11-22T14:22:00Z"/>
-  <w16cex:commentExtensible w16cex:durableId="2551CF71" w16cex:dateUtc="2021-12-01T15:39:00Z"/>
-  <w16cex:commentExtensible w16cex:durableId="253F9C91" w16cex:dateUtc="2021-06-20T16:16:00Z"/>
-  <w16cex:commentExtensible w16cex:durableId="253F9C92" w16cex:dateUtc="2021-06-20T16:49:00Z"/>
-  <w16cex:commentExtensible w16cex:durableId="253F9C93" w16cex:dateUtc="2021-06-20T17:27:00Z"/>
-  <w16cex:commentExtensible w16cex:durableId="253F9C94" w16cex:dateUtc="2021-06-20T16:52:00Z"/>
-  <w16cex:commentExtensible w16cex:durableId="253F9C95" w16cex:dateUtc="2021-06-20T17:08:00Z"/>
-  <w16cex:commentExtensible w16cex:durableId="2551DEA9" w16cex:dateUtc="2021-12-01T16:44:00Z"/>
-  <w16cex:commentExtensible w16cex:durableId="2545EA06" w16cex:dateUtc="2021-11-22T15:05:00Z"/>
-  <w16cex:commentExtensible w16cex:durableId="2551DD75" w16cex:dateUtc="2021-12-01T16:39:00Z"/>
-</w16cex:commentsExtensible>
-</file>
-
-<file path=word/commentsIds.xml><?xml version="1.0" encoding="utf-8"?>
-<w16cid:commentsIds xmlns:wpc="http://schemas.microsoft.com/office/word/2010/wordprocessingCanvas" xmlns:cx="http://schemas.microsoft.com/office/drawing/2014/chartex" xmlns:cx1="http://schemas.microsoft.com/office/drawing/2015/9/8/chartex" xmlns:cx2="http://schemas.microsoft.com/office/drawing/2015/10/21/chartex" xmlns:cx3="http://schemas.microsoft.com/office/drawing/2016/5/9/chartex" xmlns:cx4="http://schemas.microsoft.com/office/drawing/2016/5/10/chartex" xmlns:cx5="http://schemas.microsoft.com/office/drawing/2016/5/11/chartex" xmlns:cx6="http://schemas.microsoft.com/office/drawing/2016/5/12/chartex" xmlns:cx7="http://schemas.microsoft.com/office/drawing/2016/5/13/chartex" xmlns:cx8="http://schemas.microsoft.com/office/drawing/2016/5/14/chartex" xmlns:mc="http://schemas.openxmlformats.org/markup-compatibility/2006" xmlns:aink="http://schemas.microsoft.com/office/drawing/2016/ink" xmlns:am3d="http://schemas.microsoft.com/office/drawing/2017/model3d" xmlns:o="urn:schemas-microsoft-com:office:office" xmlns:r="http://schemas.openxmlformats.org/officeDocument/2006/relationships" xmlns:m="http://schemas.openxmlformats.org/officeDocument/2006/math" xmlns:v="urn:schemas-microsoft-com:vml" xmlns:wp14="http://schemas.microsoft.com/office/word/2010/wordprocessingDrawing" xmlns:wp="http://schemas.openxmlformats.org/drawingml/2006/wordprocessingDrawing" xmlns:w10="urn:schemas-microsoft-com:office:word" xmlns:w="http://schemas.openxmlformats.org/wordprocessingml/2006/main" xmlns:w14="http://schemas.microsoft.com/office/word/2010/wordml" xmlns:w15="http://schemas.microsoft.com/office/word/2012/wordml" xmlns:w16cex="http://schemas.microsoft.com/office/word/2018/wordml/cex" xmlns:w16cid="http://schemas.microsoft.com/office/word/2016/wordml/cid" xmlns:w16="http://schemas.microsoft.com/office/word/2018/wordml" xmlns:w16sdtdh="http://schemas.microsoft.com/office/word/2020/wordml/sdtdatahash" xmlns:w16se="http://schemas.microsoft.com/office/word/2015/wordml/symex" xmlns:wpg="http://schemas.microsoft.com/office/word/2010/wordprocessingGroup" xmlns:wpi="http://schemas.microsoft.com/office/word/2010/wordprocessingInk" xmlns:wne="http://schemas.microsoft.com/office/word/2006/wordml" xmlns:wps="http://schemas.microsoft.com/office/word/2010/wordprocessingShape" mc:Ignorable="w14 w15 w16se w16cid w16 w16cex w16sdtdh wp14">
-  <w16cid:commentId w16cid:paraId="1BD10D16" w16cid:durableId="2551DF3A"/>
-  <w16cid:commentId w16cid:paraId="65B90E7C" w16cid:durableId="259AE46C"/>
-  <w16cid:commentId w16cid:paraId="5610133A" w16cid:durableId="25AE264D"/>
-  <w16cid:commentId w16cid:paraId="4BC06A28" w16cid:durableId="2538B92E"/>
-  <w16cid:commentId w16cid:paraId="479EDE19" w16cid:durableId="259AE46E"/>
-  <w16cid:commentId w16cid:paraId="43BCCD07" w16cid:durableId="25AE26B5"/>
-  <w16cid:commentId w16cid:paraId="67A5BD37" w16cid:durableId="2551C680"/>
-  <w16cid:commentId w16cid:paraId="14DB643F" w16cid:durableId="25AE2889"/>
-  <w16cid:commentId w16cid:paraId="2AC905CC" w16cid:durableId="259AE470"/>
-  <w16cid:commentId w16cid:paraId="0A5921AF" w16cid:durableId="259AE471"/>
-  <w16cid:commentId w16cid:paraId="7136079E" w16cid:durableId="25AE28B9"/>
-  <w16cid:commentId w16cid:paraId="2B08DDB7" w16cid:durableId="259AE472"/>
-  <w16cid:commentId w16cid:paraId="186EC888" w16cid:durableId="259AE473"/>
-  <w16cid:commentId w16cid:paraId="079B2FE3" w16cid:durableId="259AE474"/>
-  <w16cid:commentId w16cid:paraId="562BBA1D" w16cid:durableId="259AE475"/>
-  <w16cid:commentId w16cid:paraId="1244FDB3" w16cid:durableId="25AE2A06"/>
-  <w16cid:commentId w16cid:paraId="6227EE5F" w16cid:durableId="25AE4160"/>
-  <w16cid:commentId w16cid:paraId="2B01FB44" w16cid:durableId="25AE41D4"/>
-  <w16cid:commentId w16cid:paraId="380C61AA" w16cid:durableId="25AE425D"/>
-  <w16cid:commentId w16cid:paraId="6EF7AFB0" w16cid:durableId="259AE478"/>
-  <w16cid:commentId w16cid:paraId="2DF55580" w16cid:durableId="253FAAC8"/>
-  <w16cid:commentId w16cid:paraId="76EC6857" w16cid:durableId="25AE445B"/>
-  <w16cid:commentId w16cid:paraId="073E7C15" w16cid:durableId="259AE47A"/>
-  <w16cid:commentId w16cid:paraId="33606247" w16cid:durableId="253FB12B"/>
-  <w16cid:commentId w16cid:paraId="26416D1A" w16cid:durableId="259AE47C"/>
-  <w16cid:commentId w16cid:paraId="6E31E868" w16cid:durableId="259AE496"/>
-  <w16cid:commentId w16cid:paraId="45AEB093" w16cid:durableId="253FB219"/>
-  <w16cid:commentId w16cid:paraId="7FB7743E" w16cid:durableId="253FBAA9"/>
-  <w16cid:commentId w16cid:paraId="7160E79E" w16cid:durableId="259AE480"/>
-  <w16cid:commentId w16cid:paraId="2BFF5B20" w16cid:durableId="259AE481"/>
-  <w16cid:commentId w16cid:paraId="293712E4" w16cid:durableId="259AE482"/>
-  <w16cid:commentId w16cid:paraId="5DC41065" w16cid:durableId="259AE483"/>
-  <w16cid:commentId w16cid:paraId="6D6E3E87" w16cid:durableId="259AE484"/>
-  <w16cid:commentId w16cid:paraId="10E2A0C9" w16cid:durableId="259AE485"/>
-  <w16cid:commentId w16cid:paraId="67AD64B7" w16cid:durableId="25AE5135"/>
-  <w16cid:commentId w16cid:paraId="6127D106" w16cid:durableId="25AE518E"/>
-  <w16cid:commentId w16cid:paraId="4FF2F8E2" w16cid:durableId="2541F6BD"/>
-  <w16cid:commentId w16cid:paraId="3B07DCF3" w16cid:durableId="2541E8EE"/>
-  <w16cid:commentId w16cid:paraId="6B240049" w16cid:durableId="2541F76C"/>
-  <w16cid:commentId w16cid:paraId="320A72CA" w16cid:durableId="2541F784"/>
-  <w16cid:commentId w16cid:paraId="755FD156" w16cid:durableId="2541EC9C"/>
-  <w16cid:commentId w16cid:paraId="7182E295" w16cid:durableId="2541EDCC"/>
-  <w16cid:commentId w16cid:paraId="30434B1D" w16cid:durableId="2545DFB9"/>
-  <w16cid:commentId w16cid:paraId="49C0663D" w16cid:durableId="2551CF71"/>
-  <w16cid:commentId w16cid:paraId="5CD11889" w16cid:durableId="253F9C91"/>
-  <w16cid:commentId w16cid:paraId="5CA72D63" w16cid:durableId="253F9C92"/>
-  <w16cid:commentId w16cid:paraId="14852534" w16cid:durableId="253F9C93"/>
-  <w16cid:commentId w16cid:paraId="52F1077E" w16cid:durableId="253F9C94"/>
-  <w16cid:commentId w16cid:paraId="03B9512E" w16cid:durableId="253F9C95"/>
-  <w16cid:commentId w16cid:paraId="4C86BF98" w16cid:durableId="2551DEA9"/>
-  <w16cid:commentId w16cid:paraId="35F567AD" w16cid:durableId="2545EA06"/>
-  <w16cid:commentId w16cid:paraId="6080473B" w16cid:durableId="2551DD75"/>
-</w16cid:commentsIds>
-</file>
-
 <file path=word/endnotes.xml><?xml version="1.0" encoding="utf-8"?>
-<w:endnotes xmlns:wpc="http://schemas.microsoft.com/office/word/2010/wordprocessingCanvas" xmlns:cx="http://schemas.microsoft.com/office/drawing/2014/chartex" xmlns:cx1="http://schemas.microsoft.com/office/drawing/2015/9/8/chartex" xmlns:mc="http://schemas.openxmlformats.org/markup-compatibility/2006" xmlns:o="urn:schemas-microsoft-com:office:office" xmlns:r="http://schemas.openxmlformats.org/officeDocument/2006/relationships" xmlns:m="http://schemas.openxmlformats.org/officeDocument/2006/math" xmlns:v="urn:schemas-microsoft-com:vml" xmlns:wp14="http://schemas.microsoft.com/office/word/2010/wordprocessingDrawing" xmlns:wp="http://schemas.openxmlformats.org/drawingml/2006/wordprocessingDrawing" xmlns:w10="urn:schemas-microsoft-com:office:word" xmlns:w="http://schemas.openxmlformats.org/wordprocessingml/2006/main" xmlns:w14="http://schemas.microsoft.com/office/word/2010/wordml" xmlns:w15="http://schemas.microsoft.com/office/word/2012/wordml" xmlns:w16se="http://schemas.microsoft.com/office/word/2015/wordml/symex" xmlns:wpg="http://schemas.microsoft.com/office/word/2010/wordprocessingGroup" xmlns:wpi="http://schemas.microsoft.com/office/word/2010/wordprocessingInk" xmlns:wne="http://schemas.microsoft.com/office/word/2006/wordml" xmlns:wps="http://schemas.microsoft.com/office/word/2010/wordprocessingShape" mc:Ignorable="w14 w15 w16se wp14">
+<w:endnotes xmlns:wpc="http://schemas.microsoft.com/office/word/2010/wordprocessingCanvas" xmlns:cx="http://schemas.microsoft.com/office/drawing/2014/chartex" xmlns:cx1="http://schemas.microsoft.com/office/drawing/2015/9/8/chartex" xmlns:cx2="http://schemas.microsoft.com/office/drawing/2015/10/21/chartex" xmlns:cx3="http://schemas.microsoft.com/office/drawing/2016/5/9/chartex" xmlns:cx4="http://schemas.microsoft.com/office/drawing/2016/5/10/chartex" xmlns:cx5="http://schemas.microsoft.com/office/drawing/2016/5/11/chartex" xmlns:cx6="http://schemas.microsoft.com/office/drawing/2016/5/12/chartex" xmlns:cx7="http://schemas.microsoft.com/office/drawing/2016/5/13/chartex" xmlns:cx8="http://schemas.microsoft.com/office/drawing/2016/5/14/chartex" xmlns:mc="http://schemas.openxmlformats.org/markup-compatibility/2006" xmlns:aink="http://schemas.microsoft.com/office/drawing/2016/ink" xmlns:am3d="http://schemas.microsoft.com/office/drawing/2017/model3d" xmlns:o="urn:schemas-microsoft-com:office:office" xmlns:r="http://schemas.openxmlformats.org/officeDocument/2006/relationships" xmlns:m="http://schemas.openxmlformats.org/officeDocument/2006/math" xmlns:v="urn:schemas-microsoft-com:vml" xmlns:wp14="http://schemas.microsoft.com/office/word/2010/wordprocessingDrawing" xmlns:wp="http://schemas.openxmlformats.org/drawingml/2006/wordprocessingDrawing" xmlns:w10="urn:schemas-microsoft-com:office:word" xmlns:w="http://schemas.openxmlformats.org/wordprocessingml/2006/main" xmlns:w14="http://schemas.microsoft.com/office/word/2010/wordml" xmlns:w15="http://schemas.microsoft.com/office/word/2012/wordml" xmlns:w16cex="http://schemas.microsoft.com/office/word/2018/wordml/cex" xmlns:w16cid="http://schemas.microsoft.com/office/word/2016/wordml/cid" xmlns:w16="http://schemas.microsoft.com/office/word/2018/wordml" xmlns:w16sdtdh="http://schemas.microsoft.com/office/word/2020/wordml/sdtdatahash" xmlns:w16se="http://schemas.microsoft.com/office/word/2015/wordml/symex" xmlns:wpg="http://schemas.microsoft.com/office/word/2010/wordprocessingGroup" xmlns:wpi="http://schemas.microsoft.com/office/word/2010/wordprocessingInk" xmlns:wne="http://schemas.microsoft.com/office/word/2006/wordml" xmlns:wps="http://schemas.microsoft.com/office/word/2010/wordprocessingShape" mc:Ignorable="w14 w15 w16se w16cid w16 w16cex w16sdtdh wp14">
   <w:endnote w:type="separator" w:id="-1">
     <w:p>
       <w:pPr>
@@ -5702,7 +5618,7 @@
 </file>
 
 <file path=word/footnotes.xml><?xml version="1.0" encoding="utf-8"?>
-<w:footnotes xmlns:wpc="http://schemas.microsoft.com/office/word/2010/wordprocessingCanvas" xmlns:cx="http://schemas.microsoft.com/office/drawing/2014/chartex" xmlns:cx1="http://schemas.microsoft.com/office/drawing/2015/9/8/chartex" xmlns:mc="http://schemas.openxmlformats.org/markup-compatibility/2006" xmlns:o="urn:schemas-microsoft-com:office:office" xmlns:r="http://schemas.openxmlformats.org/officeDocument/2006/relationships" xmlns:m="http://schemas.openxmlformats.org/officeDocument/2006/math" xmlns:v="urn:schemas-microsoft-com:vml" xmlns:wp14="http://schemas.microsoft.com/office/word/2010/wordprocessingDrawing" xmlns:wp="http://schemas.openxmlformats.org/drawingml/2006/wordprocessingDrawing" xmlns:w10="urn:schemas-microsoft-com:office:word" xmlns:w="http://schemas.openxmlformats.org/wordprocessingml/2006/main" xmlns:w14="http://schemas.microsoft.com/office/word/2010/wordml" xmlns:w15="http://schemas.microsoft.com/office/word/2012/wordml" xmlns:w16se="http://schemas.microsoft.com/office/word/2015/wordml/symex" xmlns:wpg="http://schemas.microsoft.com/office/word/2010/wordprocessingGroup" xmlns:wpi="http://schemas.microsoft.com/office/word/2010/wordprocessingInk" xmlns:wne="http://schemas.microsoft.com/office/word/2006/wordml" xmlns:wps="http://schemas.microsoft.com/office/word/2010/wordprocessingShape" mc:Ignorable="w14 w15 w16se wp14">
+<w:footnotes xmlns:wpc="http://schemas.microsoft.com/office/word/2010/wordprocessingCanvas" xmlns:cx="http://schemas.microsoft.com/office/drawing/2014/chartex" xmlns:cx1="http://schemas.microsoft.com/office/drawing/2015/9/8/chartex" xmlns:cx2="http://schemas.microsoft.com/office/drawing/2015/10/21/chartex" xmlns:cx3="http://schemas.microsoft.com/office/drawing/2016/5/9/chartex" xmlns:cx4="http://schemas.microsoft.com/office/drawing/2016/5/10/chartex" xmlns:cx5="http://schemas.microsoft.com/office/drawing/2016/5/11/chartex" xmlns:cx6="http://schemas.microsoft.com/office/drawing/2016/5/12/chartex" xmlns:cx7="http://schemas.microsoft.com/office/drawing/2016/5/13/chartex" xmlns:cx8="http://schemas.microsoft.com/office/drawing/2016/5/14/chartex" xmlns:mc="http://schemas.openxmlformats.org/markup-compatibility/2006" xmlns:aink="http://schemas.microsoft.com/office/drawing/2016/ink" xmlns:am3d="http://schemas.microsoft.com/office/drawing/2017/model3d" xmlns:o="urn:schemas-microsoft-com:office:office" xmlns:r="http://schemas.openxmlformats.org/officeDocument/2006/relationships" xmlns:m="http://schemas.openxmlformats.org/officeDocument/2006/math" xmlns:v="urn:schemas-microsoft-com:vml" xmlns:wp14="http://schemas.microsoft.com/office/word/2010/wordprocessingDrawing" xmlns:wp="http://schemas.openxmlformats.org/drawingml/2006/wordprocessingDrawing" xmlns:w10="urn:schemas-microsoft-com:office:word" xmlns:w="http://schemas.openxmlformats.org/wordprocessingml/2006/main" xmlns:w14="http://schemas.microsoft.com/office/word/2010/wordml" xmlns:w15="http://schemas.microsoft.com/office/word/2012/wordml" xmlns:w16cex="http://schemas.microsoft.com/office/word/2018/wordml/cex" xmlns:w16cid="http://schemas.microsoft.com/office/word/2016/wordml/cid" xmlns:w16="http://schemas.microsoft.com/office/word/2018/wordml" xmlns:w16sdtdh="http://schemas.microsoft.com/office/word/2020/wordml/sdtdatahash" xmlns:w16se="http://schemas.microsoft.com/office/word/2015/wordml/symex" xmlns:wpg="http://schemas.microsoft.com/office/word/2010/wordprocessingGroup" xmlns:wpi="http://schemas.microsoft.com/office/word/2010/wordprocessingInk" xmlns:wne="http://schemas.microsoft.com/office/word/2006/wordml" xmlns:wps="http://schemas.microsoft.com/office/word/2010/wordprocessingShape" mc:Ignorable="w14 w15 w16se w16cid w16 w16cex w16sdtdh wp14">
   <w:footnote w:type="separator" w:id="-1">
     <w:p>
       <w:pPr>
@@ -5727,7 +5643,7 @@
 </file>
 
 <file path=word/numbering.xml><?xml version="1.0" encoding="utf-8"?>
-<w:numbering xmlns:wpc="http://schemas.microsoft.com/office/word/2010/wordprocessingCanvas" xmlns:cx="http://schemas.microsoft.com/office/drawing/2014/chartex" xmlns:cx1="http://schemas.microsoft.com/office/drawing/2015/9/8/chartex" xmlns:mc="http://schemas.openxmlformats.org/markup-compatibility/2006" xmlns:o="urn:schemas-microsoft-com:office:office" xmlns:r="http://schemas.openxmlformats.org/officeDocument/2006/relationships" xmlns:m="http://schemas.openxmlformats.org/officeDocument/2006/math" xmlns:v="urn:schemas-microsoft-com:vml" xmlns:wp14="http://schemas.microsoft.com/office/word/2010/wordprocessingDrawing" xmlns:wp="http://schemas.openxmlformats.org/drawingml/2006/wordprocessingDrawing" xmlns:w10="urn:schemas-microsoft-com:office:word" xmlns:w="http://schemas.openxmlformats.org/wordprocessingml/2006/main" xmlns:w14="http://schemas.microsoft.com/office/word/2010/wordml" xmlns:w15="http://schemas.microsoft.com/office/word/2012/wordml" xmlns:w16se="http://schemas.microsoft.com/office/word/2015/wordml/symex" xmlns:wpg="http://schemas.microsoft.com/office/word/2010/wordprocessingGroup" xmlns:wpi="http://schemas.microsoft.com/office/word/2010/wordprocessingInk" xmlns:wne="http://schemas.microsoft.com/office/word/2006/wordml" xmlns:wps="http://schemas.microsoft.com/office/word/2010/wordprocessingShape" mc:Ignorable="w14 w15 w16se wp14">
+<w:numbering xmlns:wpc="http://schemas.microsoft.com/office/word/2010/wordprocessingCanvas" xmlns:cx="http://schemas.microsoft.com/office/drawing/2014/chartex" xmlns:cx1="http://schemas.microsoft.com/office/drawing/2015/9/8/chartex" xmlns:cx2="http://schemas.microsoft.com/office/drawing/2015/10/21/chartex" xmlns:cx3="http://schemas.microsoft.com/office/drawing/2016/5/9/chartex" xmlns:cx4="http://schemas.microsoft.com/office/drawing/2016/5/10/chartex" xmlns:cx5="http://schemas.microsoft.com/office/drawing/2016/5/11/chartex" xmlns:cx6="http://schemas.microsoft.com/office/drawing/2016/5/12/chartex" xmlns:cx7="http://schemas.microsoft.com/office/drawing/2016/5/13/chartex" xmlns:cx8="http://schemas.microsoft.com/office/drawing/2016/5/14/chartex" xmlns:mc="http://schemas.openxmlformats.org/markup-compatibility/2006" xmlns:aink="http://schemas.microsoft.com/office/drawing/2016/ink" xmlns:am3d="http://schemas.microsoft.com/office/drawing/2017/model3d" xmlns:o="urn:schemas-microsoft-com:office:office" xmlns:r="http://schemas.openxmlformats.org/officeDocument/2006/relationships" xmlns:m="http://schemas.openxmlformats.org/officeDocument/2006/math" xmlns:v="urn:schemas-microsoft-com:vml" xmlns:wp14="http://schemas.microsoft.com/office/word/2010/wordprocessingDrawing" xmlns:wp="http://schemas.openxmlformats.org/drawingml/2006/wordprocessingDrawing" xmlns:w10="urn:schemas-microsoft-com:office:word" xmlns:w="http://schemas.openxmlformats.org/wordprocessingml/2006/main" xmlns:w14="http://schemas.microsoft.com/office/word/2010/wordml" xmlns:w15="http://schemas.microsoft.com/office/word/2012/wordml" xmlns:w16cex="http://schemas.microsoft.com/office/word/2018/wordml/cex" xmlns:w16cid="http://schemas.microsoft.com/office/word/2016/wordml/cid" xmlns:w16="http://schemas.microsoft.com/office/word/2018/wordml" xmlns:w16sdtdh="http://schemas.microsoft.com/office/word/2020/wordml/sdtdatahash" xmlns:w16se="http://schemas.microsoft.com/office/word/2015/wordml/symex" xmlns:wpg="http://schemas.microsoft.com/office/word/2010/wordprocessingGroup" xmlns:wpi="http://schemas.microsoft.com/office/word/2010/wordprocessingInk" xmlns:wne="http://schemas.microsoft.com/office/word/2006/wordml" xmlns:wps="http://schemas.microsoft.com/office/word/2010/wordprocessingShape" mc:Ignorable="w14 w15 w16se w16cid w16 w16cex w16sdtdh wp14">
   <w:abstractNum w:abstractNumId="0" w15:restartNumberingAfterBreak="0">
     <w:nsid w:val="05B11A03"/>
     <w:multiLevelType w:val="hybridMultilevel"/>
@@ -7519,7 +7435,7 @@
 </file>
 
 <file path=word/styles.xml><?xml version="1.0" encoding="utf-8"?>
-<w:styles xmlns:mc="http://schemas.openxmlformats.org/markup-compatibility/2006" xmlns:r="http://schemas.openxmlformats.org/officeDocument/2006/relationships" xmlns:w="http://schemas.openxmlformats.org/wordprocessingml/2006/main" xmlns:w14="http://schemas.microsoft.com/office/word/2010/wordml" xmlns:w15="http://schemas.microsoft.com/office/word/2012/wordml" xmlns:w16se="http://schemas.microsoft.com/office/word/2015/wordml/symex" mc:Ignorable="w14 w15 w16se">
+<w:styles xmlns:mc="http://schemas.openxmlformats.org/markup-compatibility/2006" xmlns:r="http://schemas.openxmlformats.org/officeDocument/2006/relationships" xmlns:w="http://schemas.openxmlformats.org/wordprocessingml/2006/main" xmlns:w14="http://schemas.microsoft.com/office/word/2010/wordml" xmlns:w15="http://schemas.microsoft.com/office/word/2012/wordml" xmlns:w16cex="http://schemas.microsoft.com/office/word/2018/wordml/cex" xmlns:w16cid="http://schemas.microsoft.com/office/word/2016/wordml/cid" xmlns:w16="http://schemas.microsoft.com/office/word/2018/wordml" xmlns:w16sdtdh="http://schemas.microsoft.com/office/word/2020/wordml/sdtdatahash" xmlns:w16se="http://schemas.microsoft.com/office/word/2015/wordml/symex" mc:Ignorable="w14 w15 w16se w16cid w16 w16cex w16sdtdh">
   <w:docDefaults>
     <w:rPrDefault>
       <w:rPr>
@@ -7535,7 +7451,7 @@
       </w:pPr>
     </w:pPrDefault>
   </w:docDefaults>
-  <w:latentStyles w:defLockedState="0" w:defUIPriority="99" w:defSemiHidden="0" w:defUnhideWhenUsed="0" w:defQFormat="0" w:count="371">
+  <w:latentStyles w:defLockedState="0" w:defUIPriority="99" w:defSemiHidden="0" w:defUnhideWhenUsed="0" w:defQFormat="0" w:count="376">
     <w:lsdException w:name="Normal" w:uiPriority="0" w:qFormat="1"/>
     <w:lsdException w:name="heading 1" w:uiPriority="9" w:qFormat="1"/>
     <w:lsdException w:name="heading 2" w:semiHidden="1" w:uiPriority="9" w:unhideWhenUsed="1" w:qFormat="1"/>
@@ -7641,7 +7557,6 @@
     <w:lsdException w:name="HTML Sample" w:semiHidden="1" w:unhideWhenUsed="1"/>
     <w:lsdException w:name="HTML Typewriter" w:semiHidden="1" w:unhideWhenUsed="1"/>
     <w:lsdException w:name="HTML Variable" w:semiHidden="1" w:unhideWhenUsed="1"/>
-    <w:lsdException w:name="Normal Table" w:semiHidden="1" w:unhideWhenUsed="1"/>
     <w:lsdException w:name="annotation subject" w:semiHidden="1" w:unhideWhenUsed="1"/>
     <w:lsdException w:name="No List" w:semiHidden="1" w:unhideWhenUsed="1"/>
     <w:lsdException w:name="Outline List 1" w:semiHidden="1" w:unhideWhenUsed="1"/>
@@ -7684,11 +7599,8 @@
     <w:lsdException w:name="Table Contemporary" w:semiHidden="1" w:unhideWhenUsed="1"/>
     <w:lsdException w:name="Table Elegant" w:semiHidden="1" w:unhideWhenUsed="1"/>
     <w:lsdException w:name="Table Professional" w:semiHidden="1" w:unhideWhenUsed="1"/>
-    <w:lsdException w:name="Table Subtle 1" w:semiHidden="1" w:unhideWhenUsed="1"/>
     <w:lsdException w:name="Table Subtle 2" w:semiHidden="1" w:unhideWhenUsed="1"/>
     <w:lsdException w:name="Table Web 1" w:semiHidden="1" w:unhideWhenUsed="1"/>
-    <w:lsdException w:name="Table Web 2" w:semiHidden="1" w:unhideWhenUsed="1"/>
-    <w:lsdException w:name="Table Web 3" w:semiHidden="1" w:unhideWhenUsed="1"/>
     <w:lsdException w:name="Balloon Text" w:semiHidden="1" w:unhideWhenUsed="1"/>
     <w:lsdException w:name="Table Grid" w:uiPriority="59"/>
     <w:lsdException w:name="Table Theme" w:semiHidden="1" w:unhideWhenUsed="1"/>
@@ -7907,6 +7819,11 @@
     <w:lsdException w:name="List Table 5 Dark Accent 6" w:uiPriority="50"/>
     <w:lsdException w:name="List Table 6 Colorful Accent 6" w:uiPriority="51"/>
     <w:lsdException w:name="List Table 7 Colorful Accent 6" w:uiPriority="52"/>
+    <w:lsdException w:name="Mention" w:semiHidden="1" w:unhideWhenUsed="1"/>
+    <w:lsdException w:name="Smart Hyperlink" w:semiHidden="1" w:unhideWhenUsed="1"/>
+    <w:lsdException w:name="Hashtag" w:semiHidden="1" w:unhideWhenUsed="1"/>
+    <w:lsdException w:name="Unresolved Mention" w:semiHidden="1" w:unhideWhenUsed="1"/>
+    <w:lsdException w:name="Smart Link" w:semiHidden="1" w:unhideWhenUsed="1"/>
   </w:latentStyles>
   <w:style w:type="paragraph" w:default="1" w:styleId="Normal">
     <w:name w:val="Normal"/>
@@ -8882,8 +8799,8 @@
       <w:shd w:val="clear" w:color="auto" w:fill="E1DFDD"/>
     </w:rPr>
   </w:style>
-  <w:style w:type="character" w:customStyle="1" w:styleId="UnresolvedMention">
-    <w:name w:val="Unresolved Mention"/>
+  <w:style w:type="character" w:customStyle="1" w:styleId="UnresolvedMention2">
+    <w:name w:val="Unresolved Mention2"/>
     <w:basedOn w:val="DefaultParagraphFont"/>
     <w:uiPriority w:val="99"/>
     <w:semiHidden/>

</xml_diff>